<commit_message>
Update Claude code settings
</commit_message>
<xml_diff>
--- a/PHASE1_IMPLEMENTATION_REPORT_PlusNotes.docx
+++ b/PHASE1_IMPLEMENTATION_REPORT_PlusNotes.docx
@@ -8813,6 +8813,549 @@
       </w:tr>
     </w:tbl>
     <w:p/>
+    <w:p/>
+    <w:p>
+      <w:r>
+        <w:t>More Notes:</w:t>
+      </w:r>
+    </w:p>
+    <w:p>
+      <w:pPr>
+        <w:rPr>
+          <w:b/>
+          <w:bCs/>
+        </w:rPr>
+      </w:pPr>
+      <w:r>
+        <w:rPr>
+          <w:b/>
+          <w:bCs/>
+        </w:rPr>
+        <w:t>Phase 3 or as warranted:  also fail over to Visa/MC?</w:t>
+      </w:r>
+    </w:p>
+    <w:p>
+      <w:pPr>
+        <w:rPr>
+          <w:b/>
+          <w:bCs/>
+        </w:rPr>
+      </w:pPr>
+      <w:r>
+        <w:rPr>
+          <w:b/>
+          <w:bCs/>
+        </w:rPr>
+        <w:t>Technical Steps:</w:t>
+      </w:r>
+    </w:p>
+    <w:p>
+      <w:r>
+        <w:t>1. Run backend tests:</w:t>
+      </w:r>
+    </w:p>
+    <w:p>
+      <w:r>
+        <w:t xml:space="preserve">  cd C:\Users\raja\ai4org_payrails\backend</w:t>
+      </w:r>
+    </w:p>
+    <w:p>
+      <w:r>
+        <w:t xml:space="preserve">  python -m pytest tests/ -v</w:t>
+      </w:r>
+    </w:p>
+    <w:p>
+      <w:r>
+        <w:t xml:space="preserve">  No venv needed — runs on system Python where deps are installed. (Your venv would also work if you .\payrails.app.venv\Scripts\activate first.)</w:t>
+      </w:r>
+    </w:p>
+    <w:p/>
+    <w:p>
+      <w:r>
+        <w:t xml:space="preserve">  3. Seed dev data:</w:t>
+      </w:r>
+    </w:p>
+    <w:p>
+      <w:r>
+        <w:t xml:space="preserve">  cd C:\Users\raja\ai4org_payrails\backend</w:t>
+      </w:r>
+    </w:p>
+    <w:p>
+      <w:r>
+        <w:lastRenderedPageBreak/>
+        <w:t xml:space="preserve">  .\payrails.app.venv\Scripts\activate</w:t>
+      </w:r>
+    </w:p>
+    <w:p>
+      <w:r>
+        <w:t xml:space="preserve">  python -m app.seed</w:t>
+      </w:r>
+    </w:p>
+    <w:p>
+      <w:r>
+        <w:t xml:space="preserve">  Must use the venv — that's where pydantic-settings and cryptography are installed.</w:t>
+      </w:r>
+    </w:p>
+    <w:p/>
+    <w:p>
+      <w:r>
+        <w:t xml:space="preserve">  4. Run Flutter on Chrome:</w:t>
+      </w:r>
+    </w:p>
+    <w:p>
+      <w:r>
+        <w:t xml:space="preserve">  cd C:\Users\raja\ai4org_payrails\mobile_flutter</w:t>
+      </w:r>
+    </w:p>
+    <w:p>
+      <w:r>
+        <w:t xml:space="preserve">  flutter run -d chrome</w:t>
+      </w:r>
+    </w:p>
+    <w:p>
+      <w:r>
+        <w:t xml:space="preserve">  No venv needed — Flutter uses its own SDK. Make sure uvicorn is still running on port 8000 so the app can hit the API.</w:t>
+      </w:r>
+    </w:p>
+    <w:p/>
+    <w:p>
+      <w:r>
+        <w:t>- Email: admin@acme.com Password: password123</w:t>
+      </w:r>
+    </w:p>
+    <w:p>
+      <w:r>
+        <w:t xml:space="preserve">  - Email: admin@globex.com Password: password123</w:t>
+      </w:r>
+    </w:p>
+    <w:p/>
+    <w:p>
+      <w:r>
+        <w:t xml:space="preserve">  Both are merchant_admin role, each linked to a merchant with a verified bank account and $100K balance. You created these when you ran python -m</w:t>
+      </w:r>
+    </w:p>
+    <w:p>
+      <w:r>
+        <w:t xml:space="preserve">  app.seed in step 3.</w:t>
+      </w:r>
+    </w:p>
+    <w:p/>
+    <w:p/>
+    <w:p/>
+    <w:p>
+      <w:r>
+        <w:t xml:space="preserve"> # Step 4 — Make sure your emulator is running (if not already)</w:t>
+      </w:r>
+    </w:p>
+    <w:p>
+      <w:r>
+        <w:t xml:space="preserve">  flutter emulators --launch Medium_Phone_API_36.0</w:t>
+      </w:r>
+    </w:p>
+    <w:p/>
+    <w:p>
+      <w:r>
+        <w:t xml:space="preserve">  # Step 5 — Verify Flutter sees the emulator</w:t>
+      </w:r>
+    </w:p>
+    <w:p>
+      <w:r>
+        <w:t xml:space="preserve">  flutter devices</w:t>
+      </w:r>
+    </w:p>
+    <w:p/>
+    <w:p>
+      <w:r>
+        <w:t xml:space="preserve">  # Step 6 — Make sure uvicorn is running in your other PowerShell terminal</w:t>
+      </w:r>
+    </w:p>
+    <w:p/>
+    <w:p>
+      <w:r>
+        <w:lastRenderedPageBreak/>
+        <w:t xml:space="preserve">  # Step 7 — Build and run on the emulator</w:t>
+      </w:r>
+    </w:p>
+    <w:p>
+      <w:r>
+        <w:t xml:space="preserve">  flutter run -d emulator-5554</w:t>
+      </w:r>
+    </w:p>
+    <w:p/>
+    <w:p/>
+    <w:p>
+      <w:pPr>
+        <w:rPr>
+          <w:b/>
+          <w:bCs/>
+        </w:rPr>
+      </w:pPr>
+      <w:r>
+        <w:rPr>
+          <w:b/>
+          <w:bCs/>
+        </w:rPr>
+        <w:t>Going forward, whenever you rebuild and restart:</w:t>
+      </w:r>
+    </w:p>
+    <w:p>
+      <w:r>
+        <w:t xml:space="preserve">  docker stop payrails &amp;&amp; docker rm payrails</w:t>
+      </w:r>
+    </w:p>
+    <w:p>
+      <w:r>
+        <w:t xml:space="preserve">  docker build -t payrails . &amp;&amp; docker build --target apk-export -o out .</w:t>
+      </w:r>
+    </w:p>
+    <w:p>
+      <w:r>
+        <w:t xml:space="preserve">  docker run -d --name payrails -p 8080:8080 -e SEED_DATA=true payrails</w:t>
+      </w:r>
+    </w:p>
+    <w:p/>
+    <w:p>
+      <w:r>
+        <w:t xml:space="preserve">  The --name payrails flag ensures it always shows as "payrails" in Docker Desktop instead of random names like "festive_kepler".</w:t>
+      </w:r>
+    </w:p>
+    <w:p/>
+    <w:p>
+      <w:pPr>
+        <w:rPr>
+          <w:b/>
+          <w:bCs/>
+        </w:rPr>
+      </w:pPr>
+      <w:r>
+        <w:rPr>
+          <w:b/>
+          <w:bCs/>
+        </w:rPr>
+        <w:t>How to deploy to Cloud Run:</w:t>
+      </w:r>
+    </w:p>
+    <w:p>
+      <w:r>
+        <w:t>Here are the full steps:</w:t>
+      </w:r>
+    </w:p>
+    <w:p>
+      <w:r>
+        <w:t xml:space="preserve">  1. Build and tag for Artifact Registry:</w:t>
+      </w:r>
+    </w:p>
+    <w:p>
+      <w:r>
+        <w:t xml:space="preserve">  docker build -t us-east1-docker.pkg.dev/fednowrtppayrails/payrails/payrails:latest </w:t>
+      </w:r>
+      <w:r>
+        <w:t xml:space="preserve"> </w:t>
+      </w:r>
+      <w:r>
+        <w:t>.</w:t>
+      </w:r>
+    </w:p>
+    <w:p>
+      <w:r>
+        <w:t>1b:  You need to authenticate Docker with Google Artifact Registry. Run this:</w:t>
+      </w:r>
+    </w:p>
+    <w:p>
+      <w:r>
+        <w:t xml:space="preserve">  gcloud auth configure-docker us-east1-docker.pkg.dev</w:t>
+      </w:r>
+    </w:p>
+    <w:p>
+      <w:pPr>
+        <w:ind w:left="720"/>
+        <w:rPr>
+          <w:sz w:val="20"/>
+          <w:szCs w:val="20"/>
+        </w:rPr>
+      </w:pPr>
+      <w:r>
+        <w:rPr>
+          <w:sz w:val="20"/>
+          <w:szCs w:val="20"/>
+        </w:rPr>
+        <w:t>C:\Program Files (x86)\Google\Cloud SDK&gt;gcloud auth configure-docker us-east1-docker.pkg.dev</w:t>
+      </w:r>
+    </w:p>
+    <w:p>
+      <w:pPr>
+        <w:ind w:left="720"/>
+        <w:rPr>
+          <w:sz w:val="20"/>
+          <w:szCs w:val="20"/>
+        </w:rPr>
+      </w:pPr>
+      <w:r>
+        <w:rPr>
+          <w:sz w:val="20"/>
+          <w:szCs w:val="20"/>
+        </w:rPr>
+        <w:t>WARNING: Your config file at [C:\Users\raja\.docker\config.json] contains these credential helper entries:</w:t>
+      </w:r>
+    </w:p>
+    <w:p>
+      <w:pPr>
+        <w:ind w:left="720"/>
+        <w:rPr>
+          <w:sz w:val="20"/>
+          <w:szCs w:val="20"/>
+        </w:rPr>
+      </w:pPr>
+    </w:p>
+    <w:p>
+      <w:pPr>
+        <w:ind w:left="720"/>
+        <w:rPr>
+          <w:sz w:val="20"/>
+          <w:szCs w:val="20"/>
+        </w:rPr>
+      </w:pPr>
+      <w:r>
+        <w:rPr>
+          <w:sz w:val="20"/>
+          <w:szCs w:val="20"/>
+        </w:rPr>
+        <w:t>{</w:t>
+      </w:r>
+    </w:p>
+    <w:p>
+      <w:pPr>
+        <w:ind w:left="720"/>
+        <w:rPr>
+          <w:sz w:val="20"/>
+          <w:szCs w:val="20"/>
+        </w:rPr>
+      </w:pPr>
+      <w:r>
+        <w:rPr>
+          <w:sz w:val="20"/>
+          <w:szCs w:val="20"/>
+        </w:rPr>
+        <w:t xml:space="preserve">  "credHelpers": {</w:t>
+      </w:r>
+    </w:p>
+    <w:p>
+      <w:pPr>
+        <w:ind w:left="720"/>
+        <w:rPr>
+          <w:sz w:val="20"/>
+          <w:szCs w:val="20"/>
+        </w:rPr>
+      </w:pPr>
+      <w:r>
+        <w:rPr>
+          <w:sz w:val="20"/>
+          <w:szCs w:val="20"/>
+        </w:rPr>
+        <w:t xml:space="preserve">    "us-east1-docker.pkg.dev": "gcloud"</w:t>
+      </w:r>
+    </w:p>
+    <w:p>
+      <w:pPr>
+        <w:ind w:left="720"/>
+        <w:rPr>
+          <w:sz w:val="20"/>
+          <w:szCs w:val="20"/>
+        </w:rPr>
+      </w:pPr>
+      <w:r>
+        <w:rPr>
+          <w:sz w:val="20"/>
+          <w:szCs w:val="20"/>
+        </w:rPr>
+        <w:t xml:space="preserve">  }</w:t>
+      </w:r>
+    </w:p>
+    <w:p>
+      <w:pPr>
+        <w:ind w:left="720"/>
+        <w:rPr>
+          <w:sz w:val="20"/>
+          <w:szCs w:val="20"/>
+        </w:rPr>
+      </w:pPr>
+      <w:r>
+        <w:rPr>
+          <w:sz w:val="20"/>
+          <w:szCs w:val="20"/>
+        </w:rPr>
+        <w:t>}</w:t>
+      </w:r>
+    </w:p>
+    <w:p>
+      <w:pPr>
+        <w:ind w:left="720"/>
+        <w:rPr>
+          <w:sz w:val="20"/>
+          <w:szCs w:val="20"/>
+        </w:rPr>
+      </w:pPr>
+      <w:r>
+        <w:rPr>
+          <w:sz w:val="20"/>
+          <w:szCs w:val="20"/>
+        </w:rPr>
+        <w:lastRenderedPageBreak/>
+        <w:t>Adding credentials for: us-east1-docker.pkg.dev</w:t>
+      </w:r>
+    </w:p>
+    <w:p>
+      <w:pPr>
+        <w:ind w:left="720"/>
+      </w:pPr>
+      <w:r>
+        <w:rPr>
+          <w:sz w:val="20"/>
+          <w:szCs w:val="20"/>
+        </w:rPr>
+        <w:t>gcloud credential helpers already registered correctly.</w:t>
+      </w:r>
+    </w:p>
+    <w:p>
+      <w:r>
+        <w:t xml:space="preserve">  2. </w:t>
+      </w:r>
+      <w:r>
+        <w:t>I then pushed</w:t>
+      </w:r>
+      <w:r>
+        <w:t xml:space="preserve"> to Artifact Registry</w:t>
+      </w:r>
+      <w:r>
+        <w:t xml:space="preserve"> from Windows Admin terminal</w:t>
+      </w:r>
+      <w:r>
+        <w:t>:</w:t>
+      </w:r>
+    </w:p>
+    <w:p>
+      <w:r>
+        <w:t xml:space="preserve">  </w:t>
+      </w:r>
+      <w:r>
+        <w:rPr>
+          <w:i/>
+          <w:iCs/>
+        </w:rPr>
+        <w:t>C:\Program Files (x86)\Google\Cloud SDK&gt;</w:t>
+      </w:r>
+      <w:r>
+        <w:rPr>
+          <w:i/>
+          <w:iCs/>
+        </w:rPr>
+        <w:t xml:space="preserve"> </w:t>
+      </w:r>
+      <w:r>
+        <w:rPr>
+          <w:b/>
+          <w:bCs/>
+        </w:rPr>
+        <w:t>docker push us-east1-docker.pkg.dev/fednowrtppayrails/payrails/payrails:latest</w:t>
+      </w:r>
+    </w:p>
+    <w:p/>
+    <w:p>
+      <w:r>
+        <w:t xml:space="preserve">  3. Deploy to Cloud Run:</w:t>
+      </w:r>
+    </w:p>
+    <w:p>
+      <w:r>
+        <w:rPr>
+          <w:i/>
+          <w:iCs/>
+        </w:rPr>
+        <w:t>C:\Program Files (x86)\Google\Cloud SDK&gt;</w:t>
+      </w:r>
+      <w:r>
+        <w:rPr>
+          <w:i/>
+          <w:iCs/>
+        </w:rPr>
+        <w:t xml:space="preserve"> </w:t>
+      </w:r>
+      <w:r>
+        <w:rPr>
+          <w:b/>
+          <w:bCs/>
+        </w:rPr>
+        <w:t xml:space="preserve">  gcloud run deploy payrails --image us-east1-docker.pkg.dev/fednowrtppayrails/payrails/payrails:latest --region us-east1 --platform managed</w:t>
+      </w:r>
+      <w:r>
+        <w:rPr>
+          <w:b/>
+          <w:bCs/>
+        </w:rPr>
+        <w:t xml:space="preserve">  </w:t>
+      </w:r>
+      <w:r>
+        <w:rPr>
+          <w:b/>
+          <w:bCs/>
+        </w:rPr>
+        <w:t>--allow-unauthenticated --set-env-vars SEED_DATA=true</w:t>
+      </w:r>
+    </w:p>
+    <w:p/>
+    <w:p>
+      <w:r>
+        <w:t xml:space="preserve">  4. Build Cloud Run APK</w:t>
+      </w:r>
+      <w:r>
+        <w:t>:  Back on GitBash:</w:t>
+      </w:r>
+    </w:p>
+    <w:p>
+      <w:pPr>
+        <w:rPr>
+          <w:i/>
+          <w:iCs/>
+        </w:rPr>
+      </w:pPr>
+      <w:r>
+        <w:rPr>
+          <w:i/>
+          <w:iCs/>
+        </w:rPr>
+        <w:t>raja@LenovoIdeaPad MINGW64 /c/users/raja/ai4org_payrails (main)</w:t>
+      </w:r>
+    </w:p>
+    <w:p>
+      <w:pPr>
+        <w:rPr>
+          <w:b/>
+          <w:bCs/>
+        </w:rPr>
+      </w:pPr>
+      <w:r>
+        <w:rPr>
+          <w:i/>
+          <w:iCs/>
+        </w:rPr>
+        <w:t>$</w:t>
+      </w:r>
+      <w:r>
+        <w:t xml:space="preserve">  </w:t>
+      </w:r>
+      <w:r>
+        <w:rPr>
+          <w:b/>
+          <w:bCs/>
+        </w:rPr>
+        <w:t>docker build --target apk-export -o out --build-arg APK_API_URL=https://payrails-1090496405720.us-east1.run.app .</w:t>
+      </w:r>
+    </w:p>
+    <w:p>
+      <w:r>
+        <w:t xml:space="preserve">  Then rename: mv out/FedNowRTP_Payrails.apk out/FedNowRTP_Payrails_CloudRun.apk</w:t>
+      </w:r>
+    </w:p>
     <w:sectPr>
       <w:pgSz w:w="12240" w:h="15840"/>
       <w:pgMar w:top="1440" w:right="1800" w:bottom="1440" w:left="1800" w:header="720" w:footer="720" w:gutter="0"/>

</xml_diff>